<commit_message>
updated teaching and grades
</commit_message>
<xml_diff>
--- a/Nuclear_Fuel_Performance/NE 591 Needed Revisions.docx
+++ b/Nuclear_Fuel_Performance/NE 591 Needed Revisions.docx
@@ -46,6 +46,17 @@
       </w:r>
     </w:p>
     <w:p/>
+    <w:p>
+      <w:r>
+        <w:t>Fix errors in exam 3, need to rework and work through all problems myself</w:t>
+      </w:r>
+    </w:p>
+    <w:p/>
+    <w:p>
+      <w:r>
+        <w:t>Modify MOOSE project to include axial heating rate for 2D case</w:t>
+      </w:r>
+    </w:p>
     <w:sectPr>
       <w:pgSz w:w="12240" w:h="15840"/>
       <w:pgMar w:top="1440" w:right="1440" w:bottom="1440" w:left="1440" w:header="720" w:footer="720" w:gutter="0"/>
@@ -175,6 +186,7 @@
     <w:lsdException w:name="HTML Sample" w:semiHidden="1" w:unhideWhenUsed="1"/>
     <w:lsdException w:name="HTML Typewriter" w:semiHidden="1" w:unhideWhenUsed="1"/>
     <w:lsdException w:name="HTML Variable" w:semiHidden="1" w:unhideWhenUsed="1"/>
+    <w:lsdException w:name="Normal Table" w:semiHidden="1" w:unhideWhenUsed="1"/>
     <w:lsdException w:name="annotation subject" w:semiHidden="1" w:unhideWhenUsed="1"/>
     <w:lsdException w:name="No List" w:semiHidden="1" w:unhideWhenUsed="1"/>
     <w:lsdException w:name="Outline List 1" w:semiHidden="1" w:unhideWhenUsed="1"/>
@@ -221,8 +233,10 @@
     <w:lsdException w:name="Table Subtle 2" w:semiHidden="1" w:unhideWhenUsed="1"/>
     <w:lsdException w:name="Table Web 1" w:semiHidden="1" w:unhideWhenUsed="1"/>
     <w:lsdException w:name="Table Web 2" w:semiHidden="1" w:unhideWhenUsed="1"/>
+    <w:lsdException w:name="Table Web 3" w:semiHidden="1" w:unhideWhenUsed="1"/>
     <w:lsdException w:name="Balloon Text" w:semiHidden="1" w:unhideWhenUsed="1"/>
     <w:lsdException w:name="Table Grid" w:uiPriority="39"/>
+    <w:lsdException w:name="Table Theme" w:semiHidden="1" w:unhideWhenUsed="1"/>
     <w:lsdException w:name="Placeholder Text" w:semiHidden="1"/>
     <w:lsdException w:name="No Spacing" w:uiPriority="1" w:qFormat="1"/>
     <w:lsdException w:name="Light Shading" w:uiPriority="60"/>

</xml_diff>